<commit_message>
Since v0.52 it hasn't been possible to select a USB disk for IDE drive HD0 or HD1.
</commit_message>
<xml_diff>
--- a/Documentation/EightyOne Development Environment.docx
+++ b/Documentation/EightyOne Development Environment.docx
@@ -13,7 +13,6 @@
       <w:bookmarkStart w:id="1" w:name="_Toc431148370"/>
       <w:bookmarkStart w:id="2" w:name="OLE_LINK1"/>
       <w:bookmarkStart w:id="3" w:name="OLE_LINK2"/>
-      <w:bookmarkStart w:id="4" w:name="_GoBack"/>
       <w:proofErr w:type="spellStart"/>
       <w:r>
         <w:rPr>
@@ -2251,14 +2250,14 @@
       <w:pPr>
         <w:pStyle w:val="Heading1"/>
       </w:pPr>
-      <w:bookmarkStart w:id="5" w:name="_Toc431148371"/>
-      <w:bookmarkStart w:id="6" w:name="_Toc92283752"/>
+      <w:bookmarkStart w:id="4" w:name="_Toc431148371"/>
+      <w:bookmarkStart w:id="5" w:name="_Toc92283752"/>
       <w:r>
         <w:lastRenderedPageBreak/>
         <w:t>Introduction</w:t>
       </w:r>
+      <w:bookmarkEnd w:id="4"/>
       <w:bookmarkEnd w:id="5"/>
-      <w:bookmarkEnd w:id="6"/>
     </w:p>
     <w:p>
       <w:pPr>
@@ -2316,13 +2315,7 @@
         <w:t>2</w:t>
       </w:r>
       <w:r>
-        <w:t>4</w:t>
-      </w:r>
-      <w:r>
-        <w:t xml:space="preserve"> and above</w:t>
-      </w:r>
-      <w:r>
-        <w:t xml:space="preserve"> with the sound fix from Mike Wynne</w:t>
+        <w:t>4 and above with the sound fix from Mike Wynne</w:t>
       </w:r>
       <w:r>
         <w:t>.</w:t>
@@ -2595,13 +2588,7 @@
         <w:ind w:left="1560"/>
       </w:pPr>
       <w:r>
-        <w:t>Direct</w:t>
-      </w:r>
-      <w:r>
-        <w:t>Sound</w:t>
-      </w:r>
-      <w:r>
-        <w:t xml:space="preserve"> [DirectX SDK June 2007] (by Microsoft)</w:t>
+        <w:t>DirectSound [DirectX SDK June 2007] (by Microsoft)</w:t>
       </w:r>
     </w:p>
     <w:p>
@@ -2849,7 +2836,7 @@
       <w:pPr>
         <w:pStyle w:val="Heading1"/>
       </w:pPr>
-      <w:bookmarkStart w:id="7" w:name="_Toc92283753"/>
+      <w:bookmarkStart w:id="6" w:name="_Toc92283753"/>
       <w:r>
         <w:lastRenderedPageBreak/>
         <w:t xml:space="preserve">Development Environment </w:t>
@@ -2857,39 +2844,39 @@
       <w:r>
         <w:t>Installation</w:t>
       </w:r>
+      <w:bookmarkEnd w:id="6"/>
+    </w:p>
+    <w:p>
+      <w:pPr>
+        <w:pStyle w:val="Heading2"/>
+      </w:pPr>
+      <w:bookmarkStart w:id="7" w:name="_Toc431058974"/>
+      <w:bookmarkStart w:id="8" w:name="_Toc431148374"/>
+      <w:bookmarkStart w:id="9" w:name="_Toc92283754"/>
+      <w:bookmarkStart w:id="10" w:name="_Toc431058969"/>
+      <w:r>
+        <w:t xml:space="preserve">Copy the </w:t>
+      </w:r>
+      <w:proofErr w:type="spellStart"/>
+      <w:r>
+        <w:t>EightyOne</w:t>
+      </w:r>
+      <w:proofErr w:type="spellEnd"/>
+      <w:r>
+        <w:t xml:space="preserve"> </w:t>
+      </w:r>
+      <w:r>
+        <w:t>Source Code Distribu</w:t>
+      </w:r>
+      <w:r>
+        <w:t>t</w:t>
+      </w:r>
+      <w:r>
+        <w:t>ion</w:t>
+      </w:r>
       <w:bookmarkEnd w:id="7"/>
-    </w:p>
-    <w:p>
-      <w:pPr>
-        <w:pStyle w:val="Heading2"/>
-      </w:pPr>
-      <w:bookmarkStart w:id="8" w:name="_Toc431058974"/>
-      <w:bookmarkStart w:id="9" w:name="_Toc431148374"/>
-      <w:bookmarkStart w:id="10" w:name="_Toc431058969"/>
-      <w:bookmarkStart w:id="11" w:name="_Toc92283754"/>
-      <w:r>
-        <w:t xml:space="preserve">Copy the </w:t>
-      </w:r>
-      <w:proofErr w:type="spellStart"/>
-      <w:r>
-        <w:t>EightyOne</w:t>
-      </w:r>
-      <w:proofErr w:type="spellEnd"/>
-      <w:r>
-        <w:t xml:space="preserve"> </w:t>
-      </w:r>
-      <w:r>
-        <w:t>Source Code Distribu</w:t>
-      </w:r>
-      <w:r>
-        <w:t>t</w:t>
-      </w:r>
-      <w:r>
-        <w:t>ion</w:t>
-      </w:r>
       <w:bookmarkEnd w:id="8"/>
       <w:bookmarkEnd w:id="9"/>
-      <w:bookmarkEnd w:id="11"/>
     </w:p>
     <w:p>
       <w:pPr>
@@ -2991,8 +2978,8 @@
       <w:pPr>
         <w:pStyle w:val="Heading2"/>
       </w:pPr>
-      <w:bookmarkStart w:id="12" w:name="_Toc431148375"/>
-      <w:bookmarkStart w:id="13" w:name="_Toc92283755"/>
+      <w:bookmarkStart w:id="11" w:name="_Toc431148375"/>
+      <w:bookmarkStart w:id="12" w:name="_Toc92283755"/>
       <w:r>
         <w:t xml:space="preserve">Download </w:t>
       </w:r>
@@ -3009,8 +2996,8 @@
         <w:t xml:space="preserve"> Enterprise Edition</w:t>
       </w:r>
       <w:bookmarkEnd w:id="10"/>
+      <w:bookmarkEnd w:id="11"/>
       <w:bookmarkEnd w:id="12"/>
-      <w:bookmarkEnd w:id="13"/>
     </w:p>
     <w:p>
       <w:pPr>
@@ -3136,8 +3123,8 @@
       <w:pPr>
         <w:pStyle w:val="Heading2"/>
       </w:pPr>
-      <w:bookmarkStart w:id="14" w:name="_Toc431148376"/>
-      <w:bookmarkStart w:id="15" w:name="_Toc92283756"/>
+      <w:bookmarkStart w:id="13" w:name="_Toc431148376"/>
+      <w:bookmarkStart w:id="14" w:name="_Toc92283756"/>
       <w:r>
         <w:t xml:space="preserve">Install </w:t>
       </w:r>
@@ -3150,8 +3137,8 @@
       <w:r>
         <w:t xml:space="preserve"> 5 Enterprise Edition</w:t>
       </w:r>
+      <w:bookmarkEnd w:id="13"/>
       <w:bookmarkEnd w:id="14"/>
-      <w:bookmarkEnd w:id="15"/>
     </w:p>
     <w:p>
       <w:pPr>
@@ -4124,11 +4111,11 @@
       <w:pPr>
         <w:pStyle w:val="Heading2"/>
       </w:pPr>
-      <w:bookmarkStart w:id="16" w:name="_Toc431058979"/>
-      <w:bookmarkStart w:id="17" w:name="_Toc431058971"/>
-      <w:bookmarkStart w:id="18" w:name="_Toc431148378"/>
-      <w:bookmarkStart w:id="19" w:name="_Toc435563953"/>
-      <w:bookmarkStart w:id="20" w:name="_Toc92283757"/>
+      <w:bookmarkStart w:id="15" w:name="_Toc431058971"/>
+      <w:bookmarkStart w:id="16" w:name="_Toc431148378"/>
+      <w:bookmarkStart w:id="17" w:name="_Toc435563953"/>
+      <w:bookmarkStart w:id="18" w:name="_Toc92283757"/>
+      <w:bookmarkStart w:id="19" w:name="_Toc431058979"/>
       <w:r>
         <w:t xml:space="preserve">Install </w:t>
       </w:r>
@@ -4150,361 +4137,361 @@
       <w:r>
         <w:t>]</w:t>
       </w:r>
+      <w:bookmarkEnd w:id="15"/>
+      <w:bookmarkEnd w:id="16"/>
       <w:bookmarkEnd w:id="17"/>
       <w:bookmarkEnd w:id="18"/>
-      <w:bookmarkEnd w:id="19"/>
+    </w:p>
+    <w:p>
+      <w:pPr>
+        <w:pStyle w:val="ListParagraph"/>
+        <w:numPr>
+          <w:ilvl w:val="0"/>
+          <w:numId w:val="4"/>
+        </w:numPr>
+        <w:ind w:left="709" w:hanging="357"/>
+        <w:rPr>
+          <w:i/>
+        </w:rPr>
+      </w:pPr>
+      <w:r>
+        <w:t xml:space="preserve">Extract </w:t>
+      </w:r>
+      <w:r>
+        <w:rPr>
+          <w:i/>
+        </w:rPr>
+        <w:t>C:\EightyOne\</w:t>
+      </w:r>
+      <w:r>
+        <w:rPr>
+          <w:i/>
+        </w:rPr>
+        <w:t>Installation Files\Office Button 97\</w:t>
+      </w:r>
+      <w:r>
+        <w:rPr>
+          <w:i/>
+        </w:rPr>
+        <w:t xml:space="preserve">offbtn97.zip </w:t>
+      </w:r>
+      <w:r>
+        <w:t>to</w:t>
+      </w:r>
+      <w:r>
+        <w:br/>
+      </w:r>
+      <w:r>
+        <w:rPr>
+          <w:i/>
+        </w:rPr>
+        <w:t>C:\EightyOne\</w:t>
+      </w:r>
+      <w:r>
+        <w:rPr>
+          <w:i/>
+        </w:rPr>
+        <w:t>Components\Office  Button 97\</w:t>
+      </w:r>
+    </w:p>
+    <w:p>
+      <w:pPr>
+        <w:pStyle w:val="ListParagraph"/>
+        <w:numPr>
+          <w:ilvl w:val="0"/>
+          <w:numId w:val="4"/>
+        </w:numPr>
+        <w:ind w:left="709" w:hanging="357"/>
+      </w:pPr>
+      <w:r>
+        <w:t>C</w:t>
+      </w:r>
+      <w:r>
+        <w:t xml:space="preserve">opy </w:t>
+      </w:r>
+      <w:r>
+        <w:t>the contents of</w:t>
+      </w:r>
+      <w:r>
+        <w:br/>
+      </w:r>
+      <w:r>
+        <w:rPr>
+          <w:i/>
+        </w:rPr>
+        <w:t>C:\EightyOne\Installation Files\Office Button 97 Patch\</w:t>
+      </w:r>
+      <w:r>
+        <w:rPr>
+          <w:i/>
+        </w:rPr>
+        <w:br/>
+      </w:r>
+      <w:r>
+        <w:t>and paste (overwriting existing files) to</w:t>
+      </w:r>
+      <w:r>
+        <w:br/>
+      </w:r>
+      <w:r>
+        <w:rPr>
+          <w:i/>
+        </w:rPr>
+        <w:t>C:\EightyOne\Components\Office</w:t>
+      </w:r>
+      <w:r>
+        <w:rPr>
+          <w:i/>
+        </w:rPr>
+        <w:t xml:space="preserve"> </w:t>
+      </w:r>
+      <w:r>
+        <w:rPr>
+          <w:i/>
+        </w:rPr>
+        <w:t xml:space="preserve"> Button</w:t>
+      </w:r>
+      <w:r>
+        <w:rPr>
+          <w:i/>
+        </w:rPr>
+        <w:t xml:space="preserve"> 97</w:t>
+      </w:r>
+      <w:r>
+        <w:rPr>
+          <w:i/>
+        </w:rPr>
+        <w:t>\OffBtn97\</w:t>
+      </w:r>
+    </w:p>
+    <w:p>
+      <w:pPr>
+        <w:pStyle w:val="ListParagraph"/>
+        <w:numPr>
+          <w:ilvl w:val="0"/>
+          <w:numId w:val="4"/>
+        </w:numPr>
+        <w:ind w:left="709" w:hanging="357"/>
+      </w:pPr>
+      <w:bookmarkStart w:id="20" w:name="_Toc431058972"/>
+      <w:r>
+        <w:t>Using the desktop shortcut, run Borland C++ Builder 5</w:t>
+      </w:r>
+    </w:p>
+    <w:p>
+      <w:pPr>
+        <w:pStyle w:val="ListParagraph"/>
+        <w:numPr>
+          <w:ilvl w:val="0"/>
+          <w:numId w:val="4"/>
+        </w:numPr>
+        <w:ind w:left="709" w:hanging="357"/>
+      </w:pPr>
+      <w:r>
+        <w:t xml:space="preserve">From the File menu, select </w:t>
+      </w:r>
+      <w:r>
+        <w:t>Open Project</w:t>
+      </w:r>
+    </w:p>
+    <w:p>
+      <w:pPr>
+        <w:pStyle w:val="ListParagraph"/>
+        <w:numPr>
+          <w:ilvl w:val="0"/>
+          <w:numId w:val="4"/>
+        </w:numPr>
+        <w:ind w:left="709" w:hanging="357"/>
+      </w:pPr>
+      <w:r>
+        <w:t xml:space="preserve">Browse to </w:t>
+      </w:r>
+      <w:r>
+        <w:rPr>
+          <w:i/>
+        </w:rPr>
+        <w:t>C:\EightyOne\</w:t>
+      </w:r>
+      <w:r>
+        <w:rPr>
+          <w:i/>
+        </w:rPr>
+        <w:t>Components\Office Button 97\OffBtn97\32-Bit</w:t>
+      </w:r>
+      <w:r>
+        <w:rPr>
+          <w:i/>
+        </w:rPr>
+        <w:t>\</w:t>
+      </w:r>
+    </w:p>
+    <w:p>
+      <w:pPr>
+        <w:pStyle w:val="ListParagraph"/>
+        <w:numPr>
+          <w:ilvl w:val="0"/>
+          <w:numId w:val="4"/>
+        </w:numPr>
+        <w:ind w:left="709" w:hanging="357"/>
+      </w:pPr>
+      <w:r>
+        <w:t xml:space="preserve">Select </w:t>
+      </w:r>
+      <w:r>
+        <w:rPr>
+          <w:i/>
+        </w:rPr>
+        <w:t>Off</w:t>
+      </w:r>
+      <w:r>
+        <w:rPr>
+          <w:i/>
+        </w:rPr>
+        <w:t>iceButton97</w:t>
+      </w:r>
+      <w:r>
+        <w:rPr>
+          <w:i/>
+        </w:rPr>
+        <w:t>.bpk</w:t>
+      </w:r>
+      <w:r>
+        <w:t xml:space="preserve"> and click </w:t>
+      </w:r>
+      <w:r>
+        <w:rPr>
+          <w:b/>
+        </w:rPr>
+        <w:t>Open</w:t>
+      </w:r>
+    </w:p>
+    <w:p>
+      <w:pPr>
+        <w:pStyle w:val="ListParagraph"/>
+        <w:numPr>
+          <w:ilvl w:val="0"/>
+          <w:numId w:val="4"/>
+        </w:numPr>
+        <w:ind w:left="709" w:hanging="357"/>
+      </w:pPr>
+      <w:r>
+        <w:t xml:space="preserve">Click </w:t>
+      </w:r>
+      <w:r>
+        <w:rPr>
+          <w:b/>
+        </w:rPr>
+        <w:t>Install</w:t>
+      </w:r>
+    </w:p>
+    <w:p>
+      <w:pPr>
+        <w:pStyle w:val="ListParagraph"/>
+        <w:numPr>
+          <w:ilvl w:val="0"/>
+          <w:numId w:val="4"/>
+        </w:numPr>
+        <w:ind w:left="709" w:hanging="357"/>
+      </w:pPr>
+      <w:r>
+        <w:t xml:space="preserve">Click </w:t>
+      </w:r>
+      <w:r>
+        <w:rPr>
+          <w:b/>
+        </w:rPr>
+        <w:t>OK</w:t>
+      </w:r>
+    </w:p>
+    <w:p>
+      <w:pPr>
+        <w:pStyle w:val="ListParagraph"/>
+        <w:numPr>
+          <w:ilvl w:val="0"/>
+          <w:numId w:val="4"/>
+        </w:numPr>
+        <w:ind w:left="709" w:hanging="357"/>
+      </w:pPr>
+      <w:r>
+        <w:t>Close the Package window</w:t>
+      </w:r>
+    </w:p>
+    <w:p>
+      <w:pPr>
+        <w:pStyle w:val="ListParagraph"/>
+        <w:numPr>
+          <w:ilvl w:val="0"/>
+          <w:numId w:val="4"/>
+        </w:numPr>
+        <w:ind w:left="709" w:hanging="357"/>
+      </w:pPr>
+      <w:r>
+        <w:t xml:space="preserve">Click </w:t>
+      </w:r>
+      <w:r>
+        <w:rPr>
+          <w:b/>
+        </w:rPr>
+        <w:t>No</w:t>
+      </w:r>
+      <w:r>
+        <w:t xml:space="preserve"> </w:t>
+      </w:r>
+      <w:r>
+        <w:t>when prompted to save changes</w:t>
+      </w:r>
+    </w:p>
+    <w:p>
+      <w:pPr>
+        <w:pStyle w:val="ListParagraph"/>
+        <w:numPr>
+          <w:ilvl w:val="0"/>
+          <w:numId w:val="4"/>
+        </w:numPr>
+        <w:ind w:left="709" w:hanging="357"/>
+      </w:pPr>
+      <w:r>
+        <w:t xml:space="preserve">Close C++ Builder 5 and select </w:t>
+      </w:r>
+      <w:r>
+        <w:rPr>
+          <w:b/>
+        </w:rPr>
+        <w:t>No</w:t>
+      </w:r>
+      <w:r>
+        <w:t xml:space="preserve"> when prompted to save project</w:t>
+      </w:r>
+      <w:r>
+        <w:t xml:space="preserve"> changes</w:t>
+      </w:r>
+    </w:p>
+    <w:p>
+      <w:pPr>
+        <w:pStyle w:val="Heading2"/>
+      </w:pPr>
+      <w:bookmarkStart w:id="21" w:name="_Toc431148379"/>
+      <w:bookmarkStart w:id="22" w:name="_Toc435563954"/>
+      <w:bookmarkStart w:id="23" w:name="_Toc92283758"/>
+      <w:r>
+        <w:t xml:space="preserve">Install </w:t>
+      </w:r>
+      <w:r>
+        <w:t xml:space="preserve">Theme Manager </w:t>
+      </w:r>
+      <w:r>
+        <w:t>[</w:t>
+      </w:r>
+      <w:r>
+        <w:t>1.10.1</w:t>
+      </w:r>
+      <w:r>
+        <w:t>]</w:t>
+      </w:r>
       <w:bookmarkEnd w:id="20"/>
-    </w:p>
-    <w:p>
-      <w:pPr>
-        <w:pStyle w:val="ListParagraph"/>
-        <w:numPr>
-          <w:ilvl w:val="0"/>
-          <w:numId w:val="4"/>
-        </w:numPr>
-        <w:ind w:left="709" w:hanging="357"/>
-        <w:rPr>
-          <w:i/>
-        </w:rPr>
-      </w:pPr>
-      <w:r>
-        <w:t xml:space="preserve">Extract </w:t>
-      </w:r>
-      <w:r>
-        <w:rPr>
-          <w:i/>
-        </w:rPr>
-        <w:t>C:\EightyOne\</w:t>
-      </w:r>
-      <w:r>
-        <w:rPr>
-          <w:i/>
-        </w:rPr>
-        <w:t>Installation Files\Office Button 97\</w:t>
-      </w:r>
-      <w:r>
-        <w:rPr>
-          <w:i/>
-        </w:rPr>
-        <w:t xml:space="preserve">offbtn97.zip </w:t>
-      </w:r>
-      <w:r>
-        <w:t>to</w:t>
-      </w:r>
-      <w:r>
-        <w:br/>
-      </w:r>
-      <w:r>
-        <w:rPr>
-          <w:i/>
-        </w:rPr>
-        <w:t>C:\EightyOne\</w:t>
-      </w:r>
-      <w:r>
-        <w:rPr>
-          <w:i/>
-        </w:rPr>
-        <w:t>Components\Office  Button 97\</w:t>
-      </w:r>
-    </w:p>
-    <w:p>
-      <w:pPr>
-        <w:pStyle w:val="ListParagraph"/>
-        <w:numPr>
-          <w:ilvl w:val="0"/>
-          <w:numId w:val="4"/>
-        </w:numPr>
-        <w:ind w:left="709" w:hanging="357"/>
-      </w:pPr>
-      <w:r>
-        <w:t>C</w:t>
-      </w:r>
-      <w:r>
-        <w:t xml:space="preserve">opy </w:t>
-      </w:r>
-      <w:r>
-        <w:t>the contents of</w:t>
-      </w:r>
-      <w:r>
-        <w:br/>
-      </w:r>
-      <w:r>
-        <w:rPr>
-          <w:i/>
-        </w:rPr>
-        <w:t>C:\EightyOne\Installation Files\Office Button 97 Patch\</w:t>
-      </w:r>
-      <w:r>
-        <w:rPr>
-          <w:i/>
-        </w:rPr>
-        <w:br/>
-      </w:r>
-      <w:r>
-        <w:t>and paste (overwriting existing files) to</w:t>
-      </w:r>
-      <w:r>
-        <w:br/>
-      </w:r>
-      <w:r>
-        <w:rPr>
-          <w:i/>
-        </w:rPr>
-        <w:t>C:\EightyOne\Components\Office</w:t>
-      </w:r>
-      <w:r>
-        <w:rPr>
-          <w:i/>
-        </w:rPr>
-        <w:t xml:space="preserve"> </w:t>
-      </w:r>
-      <w:r>
-        <w:rPr>
-          <w:i/>
-        </w:rPr>
-        <w:t xml:space="preserve"> Button</w:t>
-      </w:r>
-      <w:r>
-        <w:rPr>
-          <w:i/>
-        </w:rPr>
-        <w:t xml:space="preserve"> 97</w:t>
-      </w:r>
-      <w:r>
-        <w:rPr>
-          <w:i/>
-        </w:rPr>
-        <w:t>\OffBtn97\</w:t>
-      </w:r>
-    </w:p>
-    <w:p>
-      <w:pPr>
-        <w:pStyle w:val="ListParagraph"/>
-        <w:numPr>
-          <w:ilvl w:val="0"/>
-          <w:numId w:val="4"/>
-        </w:numPr>
-        <w:ind w:left="709" w:hanging="357"/>
-      </w:pPr>
-      <w:bookmarkStart w:id="21" w:name="_Toc431058972"/>
-      <w:r>
-        <w:t>Using the desktop shortcut, run Borland C++ Builder 5</w:t>
-      </w:r>
-    </w:p>
-    <w:p>
-      <w:pPr>
-        <w:pStyle w:val="ListParagraph"/>
-        <w:numPr>
-          <w:ilvl w:val="0"/>
-          <w:numId w:val="4"/>
-        </w:numPr>
-        <w:ind w:left="709" w:hanging="357"/>
-      </w:pPr>
-      <w:r>
-        <w:t xml:space="preserve">From the File menu, select </w:t>
-      </w:r>
-      <w:r>
-        <w:t>Open Project</w:t>
-      </w:r>
-    </w:p>
-    <w:p>
-      <w:pPr>
-        <w:pStyle w:val="ListParagraph"/>
-        <w:numPr>
-          <w:ilvl w:val="0"/>
-          <w:numId w:val="4"/>
-        </w:numPr>
-        <w:ind w:left="709" w:hanging="357"/>
-      </w:pPr>
-      <w:r>
-        <w:t xml:space="preserve">Browse to </w:t>
-      </w:r>
-      <w:r>
-        <w:rPr>
-          <w:i/>
-        </w:rPr>
-        <w:t>C:\EightyOne\</w:t>
-      </w:r>
-      <w:r>
-        <w:rPr>
-          <w:i/>
-        </w:rPr>
-        <w:t>Components\Office Button 97\OffBtn97\32-Bit</w:t>
-      </w:r>
-      <w:r>
-        <w:rPr>
-          <w:i/>
-        </w:rPr>
-        <w:t>\</w:t>
-      </w:r>
-    </w:p>
-    <w:p>
-      <w:pPr>
-        <w:pStyle w:val="ListParagraph"/>
-        <w:numPr>
-          <w:ilvl w:val="0"/>
-          <w:numId w:val="4"/>
-        </w:numPr>
-        <w:ind w:left="709" w:hanging="357"/>
-      </w:pPr>
-      <w:r>
-        <w:t xml:space="preserve">Select </w:t>
-      </w:r>
-      <w:r>
-        <w:rPr>
-          <w:i/>
-        </w:rPr>
-        <w:t>Off</w:t>
-      </w:r>
-      <w:r>
-        <w:rPr>
-          <w:i/>
-        </w:rPr>
-        <w:t>iceButton97</w:t>
-      </w:r>
-      <w:r>
-        <w:rPr>
-          <w:i/>
-        </w:rPr>
-        <w:t>.bpk</w:t>
-      </w:r>
-      <w:r>
-        <w:t xml:space="preserve"> and click </w:t>
-      </w:r>
-      <w:r>
-        <w:rPr>
-          <w:b/>
-        </w:rPr>
-        <w:t>Open</w:t>
-      </w:r>
-    </w:p>
-    <w:p>
-      <w:pPr>
-        <w:pStyle w:val="ListParagraph"/>
-        <w:numPr>
-          <w:ilvl w:val="0"/>
-          <w:numId w:val="4"/>
-        </w:numPr>
-        <w:ind w:left="709" w:hanging="357"/>
-      </w:pPr>
-      <w:r>
-        <w:t xml:space="preserve">Click </w:t>
-      </w:r>
-      <w:r>
-        <w:rPr>
-          <w:b/>
-        </w:rPr>
-        <w:t>Install</w:t>
-      </w:r>
-    </w:p>
-    <w:p>
-      <w:pPr>
-        <w:pStyle w:val="ListParagraph"/>
-        <w:numPr>
-          <w:ilvl w:val="0"/>
-          <w:numId w:val="4"/>
-        </w:numPr>
-        <w:ind w:left="709" w:hanging="357"/>
-      </w:pPr>
-      <w:r>
-        <w:t xml:space="preserve">Click </w:t>
-      </w:r>
-      <w:r>
-        <w:rPr>
-          <w:b/>
-        </w:rPr>
-        <w:t>OK</w:t>
-      </w:r>
-    </w:p>
-    <w:p>
-      <w:pPr>
-        <w:pStyle w:val="ListParagraph"/>
-        <w:numPr>
-          <w:ilvl w:val="0"/>
-          <w:numId w:val="4"/>
-        </w:numPr>
-        <w:ind w:left="709" w:hanging="357"/>
-      </w:pPr>
-      <w:r>
-        <w:t>Close the Package window</w:t>
-      </w:r>
-    </w:p>
-    <w:p>
-      <w:pPr>
-        <w:pStyle w:val="ListParagraph"/>
-        <w:numPr>
-          <w:ilvl w:val="0"/>
-          <w:numId w:val="4"/>
-        </w:numPr>
-        <w:ind w:left="709" w:hanging="357"/>
-      </w:pPr>
-      <w:r>
-        <w:t xml:space="preserve">Click </w:t>
-      </w:r>
-      <w:r>
-        <w:rPr>
-          <w:b/>
-        </w:rPr>
-        <w:t>No</w:t>
-      </w:r>
-      <w:r>
-        <w:t xml:space="preserve"> </w:t>
-      </w:r>
-      <w:r>
-        <w:t>when prompted to save changes</w:t>
-      </w:r>
-    </w:p>
-    <w:p>
-      <w:pPr>
-        <w:pStyle w:val="ListParagraph"/>
-        <w:numPr>
-          <w:ilvl w:val="0"/>
-          <w:numId w:val="4"/>
-        </w:numPr>
-        <w:ind w:left="709" w:hanging="357"/>
-      </w:pPr>
-      <w:r>
-        <w:t xml:space="preserve">Close C++ Builder 5 and select </w:t>
-      </w:r>
-      <w:r>
-        <w:rPr>
-          <w:b/>
-        </w:rPr>
-        <w:t>No</w:t>
-      </w:r>
-      <w:r>
-        <w:t xml:space="preserve"> when prompted to save project</w:t>
-      </w:r>
-      <w:r>
-        <w:t xml:space="preserve"> changes</w:t>
-      </w:r>
-    </w:p>
-    <w:p>
-      <w:pPr>
-        <w:pStyle w:val="Heading2"/>
-      </w:pPr>
-      <w:bookmarkStart w:id="22" w:name="_Toc431148379"/>
-      <w:bookmarkStart w:id="23" w:name="_Toc435563954"/>
-      <w:bookmarkStart w:id="24" w:name="_Toc92283758"/>
-      <w:r>
-        <w:t xml:space="preserve">Install </w:t>
-      </w:r>
-      <w:r>
-        <w:t xml:space="preserve">Theme Manager </w:t>
-      </w:r>
-      <w:r>
-        <w:t>[</w:t>
-      </w:r>
-      <w:r>
-        <w:t>1.10.1</w:t>
-      </w:r>
-      <w:r>
-        <w:t>]</w:t>
-      </w:r>
       <w:bookmarkEnd w:id="21"/>
       <w:bookmarkEnd w:id="22"/>
       <w:bookmarkEnd w:id="23"/>
-      <w:bookmarkEnd w:id="24"/>
     </w:p>
     <w:p>
       <w:pPr>
@@ -5019,10 +5006,10 @@
       <w:pPr>
         <w:pStyle w:val="Heading2"/>
       </w:pPr>
-      <w:bookmarkStart w:id="25" w:name="_Toc431058973"/>
-      <w:bookmarkStart w:id="26" w:name="_Toc431148380"/>
-      <w:bookmarkStart w:id="27" w:name="_Toc435563955"/>
-      <w:bookmarkStart w:id="28" w:name="_Toc92283759"/>
+      <w:bookmarkStart w:id="24" w:name="_Toc431058973"/>
+      <w:bookmarkStart w:id="25" w:name="_Toc431148380"/>
+      <w:bookmarkStart w:id="26" w:name="_Toc435563955"/>
+      <w:bookmarkStart w:id="27" w:name="_Toc92283759"/>
       <w:r>
         <w:t xml:space="preserve">Install </w:t>
       </w:r>
@@ -5049,10 +5036,10 @@
       <w:r>
         <w:t>64]</w:t>
       </w:r>
+      <w:bookmarkEnd w:id="24"/>
       <w:bookmarkEnd w:id="25"/>
       <w:bookmarkEnd w:id="26"/>
       <w:bookmarkEnd w:id="27"/>
-      <w:bookmarkEnd w:id="28"/>
     </w:p>
     <w:p>
       <w:pPr>
@@ -5656,9 +5643,9 @@
       <w:pPr>
         <w:pStyle w:val="Heading2"/>
       </w:pPr>
+      <w:bookmarkStart w:id="28" w:name="_Toc92283760"/>
       <w:bookmarkStart w:id="29" w:name="_Toc431148381"/>
       <w:bookmarkStart w:id="30" w:name="_Toc435563956"/>
-      <w:bookmarkStart w:id="31" w:name="_Toc92283760"/>
       <w:r>
         <w:lastRenderedPageBreak/>
         <w:t xml:space="preserve">Install </w:t>
@@ -5678,7 +5665,7 @@
       <w:r>
         <w:t>June 2007]</w:t>
       </w:r>
-      <w:bookmarkEnd w:id="31"/>
+      <w:bookmarkEnd w:id="28"/>
     </w:p>
     <w:p>
       <w:pPr>
@@ -5743,7 +5730,7 @@
       <w:pPr>
         <w:pStyle w:val="Heading2"/>
       </w:pPr>
-      <w:bookmarkStart w:id="32" w:name="_Toc92283761"/>
+      <w:bookmarkStart w:id="31" w:name="_Toc92283761"/>
       <w:r>
         <w:t xml:space="preserve">Install </w:t>
       </w:r>
@@ -5751,48 +5738,59 @@
         <w:t>Direct</w:t>
       </w:r>
       <w:r>
-        <w:t>Sound</w:t>
-      </w:r>
-      <w:r>
-        <w:t xml:space="preserve"> [DirectX SDK June 2007]</w:t>
-      </w:r>
+        <w:t>Sound [DirectX SDK June 2007]</w:t>
+      </w:r>
+      <w:bookmarkEnd w:id="31"/>
+    </w:p>
+    <w:p>
+      <w:pPr>
+        <w:pStyle w:val="ListParagraph"/>
+        <w:numPr>
+          <w:ilvl w:val="0"/>
+          <w:numId w:val="4"/>
+        </w:numPr>
+        <w:ind w:left="709" w:hanging="357"/>
+      </w:pPr>
+      <w:r>
+        <w:t>Using Windows Explorer,</w:t>
+      </w:r>
+      <w:r>
+        <w:t xml:space="preserve"> copy</w:t>
+      </w:r>
+      <w:r>
+        <w:br/>
+      </w:r>
+      <w:r>
+        <w:rPr>
+          <w:i/>
+        </w:rPr>
+        <w:t>C:\EightyOne\</w:t>
+      </w:r>
+      <w:r>
+        <w:rPr>
+          <w:i/>
+        </w:rPr>
+        <w:t>Installation Files\DirectSound</w:t>
+      </w:r>
+      <w:r>
+        <w:rPr>
+          <w:i/>
+        </w:rPr>
+        <w:t>\d</w:t>
+      </w:r>
+      <w:r>
+        <w:rPr>
+          <w:i/>
+        </w:rPr>
+        <w:t>sound</w:t>
+      </w:r>
+      <w:bookmarkStart w:id="32" w:name="_GoBack"/>
       <w:bookmarkEnd w:id="32"/>
-    </w:p>
-    <w:p>
-      <w:pPr>
-        <w:pStyle w:val="ListParagraph"/>
-        <w:numPr>
-          <w:ilvl w:val="0"/>
-          <w:numId w:val="4"/>
-        </w:numPr>
-        <w:ind w:left="709" w:hanging="357"/>
-      </w:pPr>
-      <w:r>
-        <w:t>Using Windows Explorer,</w:t>
-      </w:r>
-      <w:r>
-        <w:t xml:space="preserve"> copy</w:t>
-      </w:r>
-      <w:r>
-        <w:br/>
-      </w:r>
-      <w:r>
-        <w:rPr>
-          <w:i/>
-        </w:rPr>
-        <w:t>C:\EightyOne\</w:t>
-      </w:r>
-      <w:r>
-        <w:rPr>
-          <w:i/>
-        </w:rPr>
-        <w:t>Installation Files\DirectSound</w:t>
-      </w:r>
-      <w:r>
-        <w:rPr>
-          <w:i/>
-        </w:rPr>
-        <w:t>\ddraw.lib</w:t>
+      <w:r>
+        <w:rPr>
+          <w:i/>
+        </w:rPr>
+        <w:t>.lib</w:t>
       </w:r>
       <w:r>
         <w:t xml:space="preserve"> </w:t>
@@ -5827,10 +5825,10 @@
       <w:pPr>
         <w:pStyle w:val="Heading1"/>
       </w:pPr>
-      <w:bookmarkStart w:id="33" w:name="_Toc431058984"/>
-      <w:bookmarkStart w:id="34" w:name="_Toc431148383"/>
-      <w:bookmarkStart w:id="35" w:name="_Toc92283762"/>
-      <w:bookmarkEnd w:id="16"/>
+      <w:bookmarkStart w:id="33" w:name="_Toc92283762"/>
+      <w:bookmarkStart w:id="34" w:name="_Toc431058984"/>
+      <w:bookmarkStart w:id="35" w:name="_Toc431148383"/>
+      <w:bookmarkEnd w:id="19"/>
       <w:bookmarkEnd w:id="29"/>
       <w:bookmarkEnd w:id="30"/>
       <w:r>
@@ -5840,232 +5838,263 @@
       <w:r>
         <w:t>Compilation</w:t>
       </w:r>
+      <w:bookmarkEnd w:id="33"/>
+    </w:p>
+    <w:p>
+      <w:r>
+        <w:t xml:space="preserve">The </w:t>
+      </w:r>
+      <w:proofErr w:type="spellStart"/>
+      <w:r>
+        <w:t>EightyOne</w:t>
+      </w:r>
+      <w:proofErr w:type="spellEnd"/>
+      <w:r>
+        <w:t xml:space="preserve"> emulator consists of three projects:</w:t>
+      </w:r>
+    </w:p>
+    <w:p>
+      <w:pPr>
+        <w:pStyle w:val="ListParagraph"/>
+        <w:numPr>
+          <w:ilvl w:val="0"/>
+          <w:numId w:val="4"/>
+        </w:numPr>
+        <w:ind w:left="709" w:right="-46" w:hanging="357"/>
+      </w:pPr>
+      <w:r>
+        <w:t>zlib.bpr</w:t>
+      </w:r>
+    </w:p>
+    <w:p>
+      <w:pPr>
+        <w:pStyle w:val="ListParagraph"/>
+        <w:numPr>
+          <w:ilvl w:val="0"/>
+          <w:numId w:val="4"/>
+        </w:numPr>
+        <w:ind w:left="709" w:right="-46" w:hanging="357"/>
+      </w:pPr>
+      <w:r>
+        <w:t>libdsk.bpr</w:t>
+      </w:r>
+    </w:p>
+    <w:p>
+      <w:pPr>
+        <w:pStyle w:val="ListParagraph"/>
+        <w:numPr>
+          <w:ilvl w:val="0"/>
+          <w:numId w:val="4"/>
+        </w:numPr>
+        <w:ind w:left="709" w:right="-46" w:hanging="357"/>
+      </w:pPr>
+      <w:r>
+        <w:t>EightyOne.bpr</w:t>
+      </w:r>
+    </w:p>
+    <w:p>
+      <w:pPr>
+        <w:ind w:right="-46"/>
+      </w:pPr>
+      <w:r>
+        <w:t>Each can be built separately (</w:t>
+      </w:r>
+      <w:r>
+        <w:t xml:space="preserve">in which case </w:t>
+      </w:r>
+      <w:r>
+        <w:t>zlib.bpr and libdsk.bpr must be compiled prior to EightyOne.bpr</w:t>
+      </w:r>
+      <w:r>
+        <w:t>) or a project group file can be used to build all three</w:t>
+      </w:r>
+      <w:r>
+        <w:t xml:space="preserve"> (in which case the build order will automatically be handled)</w:t>
+      </w:r>
+      <w:r>
+        <w:t xml:space="preserve">. </w:t>
+      </w:r>
+      <w:r>
+        <w:t xml:space="preserve">All </w:t>
+      </w:r>
+      <w:r>
+        <w:t>project</w:t>
+      </w:r>
+      <w:r>
+        <w:t>s</w:t>
+      </w:r>
+      <w:r>
+        <w:t xml:space="preserve"> </w:t>
+      </w:r>
+      <w:r>
+        <w:t xml:space="preserve">compile without </w:t>
+      </w:r>
+      <w:r>
+        <w:t xml:space="preserve">build </w:t>
+      </w:r>
+      <w:r>
+        <w:t>warnings</w:t>
+      </w:r>
+      <w:r>
+        <w:t>.</w:t>
+      </w:r>
+    </w:p>
+    <w:p>
+      <w:pPr>
+        <w:pStyle w:val="Heading2"/>
+      </w:pPr>
+      <w:bookmarkStart w:id="36" w:name="_Toc92283763"/>
+      <w:r>
+        <w:t xml:space="preserve">Compile </w:t>
+      </w:r>
+      <w:r>
+        <w:t>All</w:t>
+      </w:r>
+      <w:r>
+        <w:t xml:space="preserve"> Projects</w:t>
+      </w:r>
+      <w:bookmarkEnd w:id="36"/>
+    </w:p>
+    <w:p>
+      <w:pPr>
+        <w:ind w:right="-46"/>
+      </w:pPr>
+      <w:r>
+        <w:t>To compile all projects using the project group file:</w:t>
+      </w:r>
+    </w:p>
+    <w:p>
+      <w:pPr>
+        <w:pStyle w:val="ListParagraph"/>
+        <w:numPr>
+          <w:ilvl w:val="0"/>
+          <w:numId w:val="4"/>
+        </w:numPr>
+        <w:ind w:left="709" w:hanging="357"/>
+      </w:pPr>
+      <w:r>
+        <w:t xml:space="preserve">Using Windows Explorer, browse to </w:t>
+      </w:r>
+      <w:r>
+        <w:rPr>
+          <w:i/>
+        </w:rPr>
+        <w:t>C:\EightyOne\</w:t>
+      </w:r>
+      <w:r>
+        <w:rPr>
+          <w:i/>
+        </w:rPr>
+        <w:t>Source\</w:t>
+      </w:r>
+      <w:r>
+        <w:t xml:space="preserve"> and right click on </w:t>
+      </w:r>
+      <w:r>
+        <w:rPr>
+          <w:i/>
+        </w:rPr>
+        <w:t>EightyOne.bp</w:t>
+      </w:r>
+      <w:r>
+        <w:rPr>
+          <w:i/>
+        </w:rPr>
+        <w:t>g</w:t>
+      </w:r>
+      <w:r>
+        <w:t xml:space="preserve">, select </w:t>
+      </w:r>
+      <w:r>
+        <w:rPr>
+          <w:i/>
+        </w:rPr>
+        <w:t>Send to</w:t>
+      </w:r>
+      <w:r>
+        <w:t xml:space="preserve"> and select </w:t>
+      </w:r>
+      <w:r>
+        <w:rPr>
+          <w:i/>
+        </w:rPr>
+        <w:t>Desktop (create shortcut)</w:t>
+      </w:r>
+    </w:p>
+    <w:p>
+      <w:pPr>
+        <w:pStyle w:val="ListParagraph"/>
+        <w:numPr>
+          <w:ilvl w:val="0"/>
+          <w:numId w:val="4"/>
+        </w:numPr>
+        <w:ind w:left="709" w:hanging="357"/>
+      </w:pPr>
+      <w:r>
+        <w:t xml:space="preserve">Edit the </w:t>
+      </w:r>
+      <w:r>
+        <w:t xml:space="preserve">shortcut and set the </w:t>
+      </w:r>
+      <w:r>
+        <w:rPr>
+          <w:i/>
+        </w:rPr>
+        <w:t>Start In</w:t>
+      </w:r>
+      <w:r>
+        <w:t xml:space="preserve"> folder to </w:t>
+      </w:r>
+      <w:r>
+        <w:rPr>
+          <w:i/>
+        </w:rPr>
+        <w:t>C:\Borland\CBuilder5\bin</w:t>
+      </w:r>
+    </w:p>
+    <w:p>
+      <w:pPr>
+        <w:pStyle w:val="ListParagraph"/>
+        <w:numPr>
+          <w:ilvl w:val="0"/>
+          <w:numId w:val="4"/>
+        </w:numPr>
+        <w:ind w:left="709" w:right="-46" w:hanging="357"/>
+      </w:pPr>
+      <w:r>
+        <w:t>Double click the EightyOne.bpg shortcut on the desktop to launch Borland C++ Builder 5</w:t>
+      </w:r>
+    </w:p>
+    <w:p>
+      <w:pPr>
+        <w:pStyle w:val="ListParagraph"/>
+        <w:numPr>
+          <w:ilvl w:val="0"/>
+          <w:numId w:val="4"/>
+        </w:numPr>
+        <w:ind w:left="709" w:right="-46" w:hanging="357"/>
+      </w:pPr>
+      <w:r>
+        <w:t>From the Project menu, select  Build All Projects</w:t>
+      </w:r>
+    </w:p>
+    <w:p>
+      <w:pPr>
+        <w:pStyle w:val="Heading2"/>
+      </w:pPr>
+      <w:bookmarkStart w:id="37" w:name="_Toc92283764"/>
+      <w:r>
+        <w:t xml:space="preserve">Compile </w:t>
+      </w:r>
+      <w:r>
+        <w:t xml:space="preserve">Project: </w:t>
+      </w:r>
+      <w:proofErr w:type="spellStart"/>
+      <w:r>
+        <w:t>EightyOne</w:t>
+      </w:r>
+      <w:bookmarkEnd w:id="34"/>
       <w:bookmarkEnd w:id="35"/>
-    </w:p>
-    <w:p>
-      <w:r>
-        <w:t xml:space="preserve">The </w:t>
-      </w:r>
-      <w:proofErr w:type="spellStart"/>
-      <w:r>
-        <w:t>EightyOne</w:t>
-      </w:r>
-      <w:proofErr w:type="spellEnd"/>
-      <w:r>
-        <w:t xml:space="preserve"> emulator consists of three projects:</w:t>
-      </w:r>
-    </w:p>
-    <w:p>
-      <w:pPr>
-        <w:pStyle w:val="ListParagraph"/>
-        <w:numPr>
-          <w:ilvl w:val="0"/>
-          <w:numId w:val="4"/>
-        </w:numPr>
-        <w:ind w:left="709" w:right="-46" w:hanging="357"/>
-      </w:pPr>
-      <w:r>
-        <w:t>zlib.bpr</w:t>
-      </w:r>
-    </w:p>
-    <w:p>
-      <w:pPr>
-        <w:pStyle w:val="ListParagraph"/>
-        <w:numPr>
-          <w:ilvl w:val="0"/>
-          <w:numId w:val="4"/>
-        </w:numPr>
-        <w:ind w:left="709" w:right="-46" w:hanging="357"/>
-      </w:pPr>
-      <w:r>
-        <w:t>libdsk.bpr</w:t>
-      </w:r>
-    </w:p>
-    <w:p>
-      <w:pPr>
-        <w:pStyle w:val="ListParagraph"/>
-        <w:numPr>
-          <w:ilvl w:val="0"/>
-          <w:numId w:val="4"/>
-        </w:numPr>
-        <w:ind w:left="709" w:right="-46" w:hanging="357"/>
-      </w:pPr>
-      <w:r>
-        <w:t>EightyOne.bpr</w:t>
-      </w:r>
-    </w:p>
-    <w:p>
-      <w:pPr>
-        <w:ind w:right="-46"/>
-      </w:pPr>
-      <w:r>
-        <w:t>Each can be built separately (</w:t>
-      </w:r>
-      <w:r>
-        <w:t xml:space="preserve">in which case </w:t>
-      </w:r>
-      <w:r>
-        <w:t>zlib.bpr and libdsk.bpr must be compiled prior to EightyOne.bpr</w:t>
-      </w:r>
-      <w:r>
-        <w:t>) or a project group file can be used to build all three</w:t>
-      </w:r>
-      <w:r>
-        <w:t xml:space="preserve"> (in which case the build order will automatically be handled)</w:t>
-      </w:r>
-      <w:r>
-        <w:t xml:space="preserve">. </w:t>
-      </w:r>
-      <w:r>
-        <w:t xml:space="preserve">All </w:t>
-      </w:r>
-      <w:r>
-        <w:t>project</w:t>
-      </w:r>
-      <w:r>
-        <w:t>s</w:t>
-      </w:r>
-      <w:r>
-        <w:t xml:space="preserve"> </w:t>
-      </w:r>
-      <w:r>
-        <w:t xml:space="preserve">compile without </w:t>
-      </w:r>
-      <w:r>
-        <w:t xml:space="preserve">build </w:t>
-      </w:r>
-      <w:r>
-        <w:t>warnings</w:t>
-      </w:r>
-      <w:r>
-        <w:t>.</w:t>
-      </w:r>
-    </w:p>
-    <w:p>
-      <w:pPr>
-        <w:pStyle w:val="Heading2"/>
-      </w:pPr>
-      <w:bookmarkStart w:id="36" w:name="_Toc92283763"/>
-      <w:r>
-        <w:t xml:space="preserve">Compile </w:t>
-      </w:r>
-      <w:r>
-        <w:t>All</w:t>
-      </w:r>
-      <w:r>
-        <w:t xml:space="preserve"> Projects</w:t>
-      </w:r>
-      <w:bookmarkEnd w:id="36"/>
-    </w:p>
-    <w:p>
-      <w:pPr>
-        <w:ind w:right="-46"/>
-      </w:pPr>
-      <w:r>
-        <w:t>To compile all projects using the project group file:</w:t>
-      </w:r>
-    </w:p>
-    <w:p>
-      <w:pPr>
-        <w:pStyle w:val="ListParagraph"/>
-        <w:numPr>
-          <w:ilvl w:val="0"/>
-          <w:numId w:val="4"/>
-        </w:numPr>
-        <w:ind w:left="709" w:hanging="357"/>
-      </w:pPr>
-      <w:r>
-        <w:t xml:space="preserve">Using Windows Explorer, browse to </w:t>
-      </w:r>
-      <w:r>
-        <w:rPr>
-          <w:i/>
-        </w:rPr>
-        <w:t>C:\EightyOne\</w:t>
-      </w:r>
-      <w:r>
-        <w:rPr>
-          <w:i/>
-        </w:rPr>
-        <w:t>Source\</w:t>
-      </w:r>
-      <w:r>
-        <w:t xml:space="preserve"> and right click on </w:t>
-      </w:r>
-      <w:r>
-        <w:rPr>
-          <w:i/>
-        </w:rPr>
-        <w:t>EightyOne.bp</w:t>
-      </w:r>
-      <w:r>
-        <w:rPr>
-          <w:i/>
-        </w:rPr>
-        <w:t>g</w:t>
-      </w:r>
-      <w:r>
-        <w:t xml:space="preserve">, select </w:t>
-      </w:r>
-      <w:r>
-        <w:rPr>
-          <w:i/>
-        </w:rPr>
-        <w:t>Send to</w:t>
-      </w:r>
-      <w:r>
-        <w:t xml:space="preserve"> and select </w:t>
-      </w:r>
-      <w:r>
-        <w:rPr>
-          <w:i/>
-        </w:rPr>
-        <w:t>Desktop (create shortcut)</w:t>
-      </w:r>
-    </w:p>
-    <w:p>
-      <w:pPr>
-        <w:pStyle w:val="ListParagraph"/>
-        <w:numPr>
-          <w:ilvl w:val="0"/>
-          <w:numId w:val="4"/>
-        </w:numPr>
-        <w:ind w:left="709" w:right="-46" w:hanging="357"/>
-      </w:pPr>
-      <w:r>
-        <w:t>Double click the EightyOne.bpg shortcut on the desktop to launch Borland C++ Builder 5</w:t>
-      </w:r>
-    </w:p>
-    <w:p>
-      <w:pPr>
-        <w:pStyle w:val="ListParagraph"/>
-        <w:numPr>
-          <w:ilvl w:val="0"/>
-          <w:numId w:val="4"/>
-        </w:numPr>
-        <w:ind w:left="709" w:right="-46" w:hanging="357"/>
-      </w:pPr>
-      <w:r>
-        <w:t>From the Project menu, select  Build All Projects</w:t>
-      </w:r>
-    </w:p>
-    <w:p>
-      <w:pPr>
-        <w:pStyle w:val="Heading2"/>
-      </w:pPr>
-      <w:bookmarkStart w:id="37" w:name="_Toc92283764"/>
-      <w:r>
-        <w:t xml:space="preserve">Compile </w:t>
-      </w:r>
-      <w:r>
-        <w:t xml:space="preserve">Project: </w:t>
-      </w:r>
-      <w:proofErr w:type="spellStart"/>
-      <w:r>
-        <w:t>EightyOne</w:t>
-      </w:r>
-      <w:bookmarkEnd w:id="33"/>
-      <w:bookmarkEnd w:id="34"/>
       <w:bookmarkEnd w:id="37"/>
       <w:proofErr w:type="spellEnd"/>
     </w:p>
@@ -6145,10 +6174,49 @@
         <w:ind w:left="709" w:hanging="357"/>
       </w:pPr>
       <w:r>
+        <w:t xml:space="preserve">Edit the </w:t>
+      </w:r>
+      <w:r>
+        <w:t xml:space="preserve">shortcut and set the </w:t>
+      </w:r>
+      <w:r>
+        <w:rPr>
+          <w:i/>
+        </w:rPr>
+        <w:t>Start In</w:t>
+      </w:r>
+      <w:r>
+        <w:t xml:space="preserve"> folder to </w:t>
+      </w:r>
+      <w:r>
+        <w:rPr>
+          <w:i/>
+        </w:rPr>
+        <w:t>C:\Borland\CBuilder5\bin</w:t>
+      </w:r>
+    </w:p>
+    <w:p>
+      <w:pPr>
+        <w:pStyle w:val="ListParagraph"/>
+        <w:numPr>
+          <w:ilvl w:val="0"/>
+          <w:numId w:val="4"/>
+        </w:numPr>
+        <w:ind w:left="709" w:hanging="357"/>
+      </w:pPr>
+      <w:r>
         <w:t>Double c</w:t>
       </w:r>
       <w:r>
-        <w:t>lick EightyOne.bpr shortcut on the desktop to run C++ Builder 5</w:t>
+        <w:t xml:space="preserve">lick </w:t>
+      </w:r>
+      <w:proofErr w:type="spellStart"/>
+      <w:r>
+        <w:t>EightyOne.bpr</w:t>
+      </w:r>
+      <w:proofErr w:type="spellEnd"/>
+      <w:r>
+        <w:t xml:space="preserve"> shortcut on the desktop to run C++ Builder 5</w:t>
       </w:r>
     </w:p>
     <w:p>
@@ -8373,7 +8441,6 @@
       <w:r>
         <w:t xml:space="preserve"> already implemented.</w:t>
       </w:r>
-      <w:bookmarkEnd w:id="4"/>
     </w:p>
     <w:sectPr>
       <w:footerReference w:type="default" r:id="rId16"/>
@@ -8421,7 +8488,10 @@
       <w:t xml:space="preserve">Version </w:t>
     </w:r>
     <w:r>
-      <w:t>2.3</w:t>
+      <w:t>2.</w:t>
+    </w:r>
+    <w:r>
+      <w:t>4</w:t>
     </w:r>
     <w:r>
       <w:tab/>
@@ -8440,7 +8510,7 @@
       <w:rPr>
         <w:noProof/>
       </w:rPr>
-      <w:t>11</w:t>
+      <w:t>6</w:t>
     </w:r>
     <w:r>
       <w:rPr>
@@ -8480,7 +8550,10 @@
       <w:t>-20</w:t>
     </w:r>
     <w:r>
-      <w:t>22</w:t>
+      <w:t>2</w:t>
+    </w:r>
+    <w:r>
+      <w:t>3</w:t>
     </w:r>
     <w:r>
       <w:t xml:space="preserve"> Paul Farrow</w:t>
@@ -10746,7 +10819,7 @@
 </file>
 
 <file path=customXml/itemProps1.xml><?xml version="1.0" encoding="utf-8"?>
-<ds:datastoreItem xmlns:ds="http://schemas.openxmlformats.org/officeDocument/2006/customXml" ds:itemID="{4CDA8BCE-94B5-4A10-B483-B448A9AC08B0}">
+<ds:datastoreItem xmlns:ds="http://schemas.openxmlformats.org/officeDocument/2006/customXml" ds:itemID="{C391E949-CE22-4DA0-B82B-A6D01C8AB264}">
   <ds:schemaRefs>
     <ds:schemaRef ds:uri="http://schemas.openxmlformats.org/officeDocument/2006/bibliography"/>
   </ds:schemaRefs>

</xml_diff>